<commit_message>
Sprint 2 kommer att påbörjas imorn
</commit_message>
<xml_diff>
--- a/Sprint Reviews and Sprint Retrospective.docx
+++ b/Sprint Reviews and Sprint Retrospective.docx
@@ -1,46 +1,240 @@
 
 <file path=word/document.xml><?xml version="1.0" encoding="utf-8"?>
-<w:document xmlns:ve="http://schemas.openxmlformats.org/markup-compatibility/2006" xmlns:o="urn:schemas-microsoft-com:office:office" xmlns:r="http://schemas.openxmlformats.org/officeDocument/2006/relationships" xmlns:m="http://schemas.openxmlformats.org/officeDocument/2006/math" xmlns:v="urn:schemas-microsoft-com:vml" xmlns:wp="http://schemas.openxmlformats.org/drawingml/2006/wordprocessingDrawing" xmlns:w10="urn:schemas-microsoft-com:office:word" xmlns:w="http://schemas.openxmlformats.org/wordprocessingml/2006/main" xmlns:wne="http://schemas.microsoft.com/office/word/2006/wordml">
+<w:document xmlns:wpc="http://schemas.microsoft.com/office/word/2010/wordprocessingCanvas" xmlns:mc="http://schemas.openxmlformats.org/markup-compatibility/2006" xmlns:o="urn:schemas-microsoft-com:office:office" xmlns:r="http://schemas.openxmlformats.org/officeDocument/2006/relationships" xmlns:m="http://schemas.openxmlformats.org/officeDocument/2006/math" xmlns:v="urn:schemas-microsoft-com:vml" xmlns:wp14="http://schemas.microsoft.com/office/word/2010/wordprocessingDrawing" xmlns:wp="http://schemas.openxmlformats.org/drawingml/2006/wordprocessingDrawing" xmlns:w10="urn:schemas-microsoft-com:office:word" xmlns:w="http://schemas.openxmlformats.org/wordprocessingml/2006/main" xmlns:w14="http://schemas.microsoft.com/office/word/2010/wordml" xmlns:w15="http://schemas.microsoft.com/office/word/2012/wordml" xmlns:wpg="http://schemas.microsoft.com/office/word/2010/wordprocessingGroup" xmlns:wpi="http://schemas.microsoft.com/office/word/2010/wordprocessingInk" xmlns:wne="http://schemas.microsoft.com/office/word/2006/wordml" xmlns:wps="http://schemas.microsoft.com/office/word/2010/wordprocessingShape" mc:Ignorable="w14 w15 wp14">
   <w:body>
     <w:p>
       <w:pPr>
-        <w:pStyle w:val="Rubrik2"/>
+        <w:pStyle w:val="Heading2"/>
         <w:jc w:val="center"/>
+        <w:rPr>
+          <w:sz w:val="44"/>
+          <w:szCs w:val="44"/>
+        </w:rPr>
+      </w:pPr>
+      <w:r>
         <w:rPr>
           <w:kern w:val="36"/>
           <w:sz w:val="44"/>
           <w:szCs w:val="44"/>
         </w:rPr>
-      </w:pPr>
-      <w:r>
-        <w:rPr>
-          <w:kern w:val="36"/>
-          <w:sz w:val="44"/>
-          <w:szCs w:val="44"/>
-        </w:rPr>
-        <w:t xml:space="preserve">Sprint Reviews and Sprint </w:t>
-      </w:r>
-      <w:proofErr w:type="spellStart"/>
-      <w:r>
-        <w:rPr>
-          <w:kern w:val="36"/>
-          <w:sz w:val="44"/>
-          <w:szCs w:val="44"/>
-        </w:rPr>
-        <w:t>Retrospective</w:t>
-      </w:r>
-      <w:proofErr w:type="spellEnd"/>
+        <w:t>Sprint Reviews and Sprint Retrospective</w:t>
+      </w:r>
     </w:p>
     <w:p>
       <w:pPr>
-        <w:pStyle w:val="Rubrik2"/>
-        <w:jc w:val="center"/>
-        <w:rPr>
-          <w:sz w:val="44"/>
-          <w:szCs w:val="44"/>
+        <w:pStyle w:val="Heading2"/>
+        <w:rPr>
+          <w:u w:val="single"/>
+          <w:lang w:eastAsia="sv-SE"/>
         </w:rPr>
       </w:pPr>
+      <w:r>
+        <w:rPr>
+          <w:lang w:eastAsia="sv-SE"/>
+        </w:rPr>
+        <w:br/>
+      </w:r>
+      <w:r>
+        <w:rPr>
+          <w:u w:val="single"/>
+          <w:lang w:eastAsia="sv-SE"/>
+        </w:rPr>
+        <w:t>Sprint 1</w:t>
+      </w:r>
     </w:p>
+    <w:p>
+      <w:pPr>
+        <w:spacing w:before="240" w:after="225" w:line="240" w:lineRule="auto"/>
+        <w:outlineLvl w:val="2"/>
+        <w:rPr>
+          <w:rFonts w:ascii="Helvetica" w:eastAsia="Times New Roman" w:hAnsi="Helvetica" w:cs="Helvetica"/>
+          <w:b/>
+          <w:bCs/>
+          <w:color w:val="333333"/>
+          <w:sz w:val="24"/>
+          <w:szCs w:val="24"/>
+          <w:lang w:eastAsia="sv-SE"/>
+        </w:rPr>
+      </w:pPr>
+      <w:bookmarkStart w:id="0" w:name="sprint-review"/>
+      <w:bookmarkEnd w:id="0"/>
+      <w:r>
+        <w:rPr>
+          <w:rFonts w:ascii="Helvetica" w:eastAsia="Times New Roman" w:hAnsi="Helvetica" w:cs="Helvetica"/>
+          <w:b/>
+          <w:bCs/>
+          <w:color w:val="333333"/>
+          <w:sz w:val="24"/>
+          <w:szCs w:val="24"/>
+          <w:lang w:eastAsia="sv-SE"/>
+        </w:rPr>
+        <w:t>Sprint Review</w:t>
+      </w:r>
+    </w:p>
+    <w:p>
+      <w:pPr>
+        <w:spacing w:before="225" w:after="225" w:line="383" w:lineRule="atLeast"/>
+        <w:rPr>
+          <w:rFonts w:ascii="Helvetica" w:eastAsia="Times New Roman" w:hAnsi="Helvetica" w:cs="Helvetica"/>
+          <w:color w:val="333333"/>
+          <w:lang w:eastAsia="sv-SE"/>
+        </w:rPr>
+      </w:pPr>
+      <w:r>
+        <w:rPr>
+          <w:rFonts w:ascii="Helvetica" w:eastAsia="Times New Roman" w:hAnsi="Helvetica" w:cs="Helvetica"/>
+          <w:color w:val="333333"/>
+          <w:lang w:eastAsia="sv-SE"/>
+        </w:rPr>
+        <w:t xml:space="preserve">Jag levererade det som var planerat att göra under sprinten, </w:t>
+      </w:r>
+      <w:r>
+        <w:rPr>
+          <w:rFonts w:ascii="Helvetica" w:eastAsia="Times New Roman" w:hAnsi="Helvetica" w:cs="Helvetica"/>
+          <w:color w:val="333333"/>
+          <w:lang w:eastAsia="sv-SE"/>
+        </w:rPr>
+        <w:t>dock borde jag ha lagt till några extra uppgifter då jag överskattade tiden men om det misstaget händer igen så gör jag det på nästa sprint. Man har nu en menylayout och man kan skapa medlemmar samt visa en lista över dom</w:t>
+      </w:r>
+      <w:bookmarkStart w:id="1" w:name="_GoBack"/>
+      <w:bookmarkEnd w:id="1"/>
+      <w:r>
+        <w:rPr>
+          <w:rFonts w:ascii="Helvetica" w:eastAsia="Times New Roman" w:hAnsi="Helvetica" w:cs="Helvetica"/>
+          <w:color w:val="333333"/>
+          <w:lang w:eastAsia="sv-SE"/>
+        </w:rPr>
+        <w:t xml:space="preserve">. </w:t>
+      </w:r>
+    </w:p>
+    <w:p>
+      <w:pPr>
+        <w:spacing w:before="240" w:after="225" w:line="240" w:lineRule="auto"/>
+        <w:outlineLvl w:val="2"/>
+        <w:rPr>
+          <w:rFonts w:ascii="Helvetica" w:eastAsia="Times New Roman" w:hAnsi="Helvetica" w:cs="Helvetica"/>
+          <w:b/>
+          <w:bCs/>
+          <w:color w:val="333333"/>
+          <w:sz w:val="24"/>
+          <w:szCs w:val="24"/>
+          <w:lang w:eastAsia="sv-SE"/>
+        </w:rPr>
+      </w:pPr>
+      <w:bookmarkStart w:id="2" w:name="sprint-retrospective"/>
+      <w:bookmarkEnd w:id="2"/>
+      <w:r>
+        <w:rPr>
+          <w:rFonts w:ascii="Helvetica" w:eastAsia="Times New Roman" w:hAnsi="Helvetica" w:cs="Helvetica"/>
+          <w:b/>
+          <w:bCs/>
+          <w:color w:val="333333"/>
+          <w:sz w:val="24"/>
+          <w:szCs w:val="24"/>
+          <w:lang w:eastAsia="sv-SE"/>
+        </w:rPr>
+        <w:t>Sprint Retrospective</w:t>
+      </w:r>
+    </w:p>
+    <w:p>
+      <w:pPr>
+        <w:spacing w:before="225" w:after="225" w:line="383" w:lineRule="atLeast"/>
+        <w:rPr>
+          <w:rFonts w:ascii="Helvetica" w:eastAsia="Times New Roman" w:hAnsi="Helvetica" w:cs="Helvetica"/>
+          <w:color w:val="333333"/>
+          <w:lang w:eastAsia="sv-SE"/>
+        </w:rPr>
+      </w:pPr>
+      <w:r>
+        <w:rPr>
+          <w:rFonts w:ascii="Helvetica" w:eastAsia="Times New Roman" w:hAnsi="Helvetica" w:cs="Helvetica"/>
+          <w:color w:val="333333"/>
+          <w:lang w:eastAsia="sv-SE"/>
+        </w:rPr>
+        <w:t>Jag skattade</w:t>
+      </w:r>
+      <w:r>
+        <w:rPr>
+          <w:rFonts w:ascii="Helvetica" w:eastAsia="Times New Roman" w:hAnsi="Helvetica" w:cs="Helvetica"/>
+          <w:color w:val="333333"/>
+          <w:lang w:eastAsia="sv-SE"/>
+        </w:rPr>
+        <w:t xml:space="preserve"> alltför mycket tid på varje</w:t>
+      </w:r>
+      <w:r>
+        <w:rPr>
+          <w:rFonts w:ascii="Helvetica" w:eastAsia="Times New Roman" w:hAnsi="Helvetica" w:cs="Helvetica"/>
+          <w:color w:val="333333"/>
+          <w:lang w:eastAsia="sv-SE"/>
+        </w:rPr>
+        <w:t xml:space="preserve"> uppgifterna</w:t>
+      </w:r>
+      <w:r>
+        <w:rPr>
+          <w:rFonts w:ascii="Helvetica" w:eastAsia="Times New Roman" w:hAnsi="Helvetica" w:cs="Helvetica"/>
+          <w:color w:val="333333"/>
+          <w:lang w:eastAsia="sv-SE"/>
+        </w:rPr>
+        <w:t>, det hade varit bättre med mindre sprintar eller mer arbete. J</w:t>
+      </w:r>
+      <w:r>
+        <w:rPr>
+          <w:rFonts w:ascii="Helvetica" w:eastAsia="Times New Roman" w:hAnsi="Helvetica" w:cs="Helvetica"/>
+          <w:color w:val="333333"/>
+          <w:lang w:eastAsia="sv-SE"/>
+        </w:rPr>
+        <w:t xml:space="preserve">ag </w:t>
+      </w:r>
+      <w:r>
+        <w:rPr>
+          <w:rFonts w:ascii="Helvetica" w:eastAsia="Times New Roman" w:hAnsi="Helvetica" w:cs="Helvetica"/>
+          <w:color w:val="333333"/>
+          <w:lang w:eastAsia="sv-SE"/>
+        </w:rPr>
+        <w:t xml:space="preserve">ska </w:t>
+      </w:r>
+      <w:r>
+        <w:rPr>
+          <w:rFonts w:ascii="Helvetica" w:eastAsia="Times New Roman" w:hAnsi="Helvetica" w:cs="Helvetica"/>
+          <w:color w:val="333333"/>
+          <w:lang w:eastAsia="sv-SE"/>
+        </w:rPr>
+        <w:t xml:space="preserve">tänka på detta till nästföljande sprint och lägga in lagom mycket arbete för att fylla ut arbetstiden. </w:t>
+      </w:r>
+      <w:r>
+        <w:rPr>
+          <w:rFonts w:ascii="Helvetica" w:eastAsia="Times New Roman" w:hAnsi="Helvetica" w:cs="Helvetica"/>
+          <w:color w:val="333333"/>
+          <w:lang w:eastAsia="sv-SE"/>
+        </w:rPr>
+        <w:t>Jag har haft det svårt att veta hur mycket jag har arbetat under dagen då jag kanske jobbar en halvtimme sen springer jag och gör något annat</w:t>
+      </w:r>
+      <w:r>
+        <w:rPr>
+          <w:rFonts w:ascii="Helvetica" w:eastAsia="Times New Roman" w:hAnsi="Helvetica" w:cs="Helvetica"/>
+          <w:color w:val="333333"/>
+          <w:lang w:eastAsia="sv-SE"/>
+        </w:rPr>
+        <w:t>. Detta är</w:t>
+      </w:r>
+      <w:r>
+        <w:rPr>
+          <w:rFonts w:ascii="Helvetica" w:eastAsia="Times New Roman" w:hAnsi="Helvetica" w:cs="Helvetica"/>
+          <w:color w:val="333333"/>
+          <w:lang w:eastAsia="sv-SE"/>
+        </w:rPr>
+        <w:t xml:space="preserve"> en följd av mina slarvighet, då jag borde skriva ner det eller vara noggrannare</w:t>
+      </w:r>
+      <w:r>
+        <w:rPr>
+          <w:rFonts w:ascii="Helvetica" w:eastAsia="Times New Roman" w:hAnsi="Helvetica" w:cs="Helvetica"/>
+          <w:color w:val="333333"/>
+          <w:lang w:eastAsia="sv-SE"/>
+        </w:rPr>
+        <w:t>.</w:t>
+      </w:r>
+    </w:p>
+    <w:p/>
     <w:sectPr>
       <w:pgSz w:w="11906" w:h="16838"/>
       <w:pgMar w:top="1417" w:right="1417" w:bottom="1417" w:left="1417" w:header="708" w:footer="708" w:gutter="0"/>
@@ -52,7 +246,7 @@
 </file>
 
 <file path=word/styles.xml><?xml version="1.0" encoding="utf-8"?>
-<w:styles xmlns:r="http://schemas.openxmlformats.org/officeDocument/2006/relationships" xmlns:w="http://schemas.openxmlformats.org/wordprocessingml/2006/main">
+<w:styles xmlns:mc="http://schemas.openxmlformats.org/markup-compatibility/2006" xmlns:r="http://schemas.openxmlformats.org/officeDocument/2006/relationships" xmlns:w="http://schemas.openxmlformats.org/wordprocessingml/2006/main" xmlns:w14="http://schemas.microsoft.com/office/word/2010/wordml" xmlns:w15="http://schemas.microsoft.com/office/word/2012/wordml" mc:Ignorable="w14 w15">
   <w:docDefaults>
     <w:rPrDefault>
       <w:rPr>
@@ -68,154 +262,388 @@
       </w:pPr>
     </w:pPrDefault>
   </w:docDefaults>
-  <w:latentStyles w:defLockedState="0" w:defUIPriority="99" w:defSemiHidden="1" w:defUnhideWhenUsed="1" w:defQFormat="0" w:count="267">
-    <w:lsdException w:name="Normal" w:semiHidden="0" w:uiPriority="0" w:unhideWhenUsed="0" w:qFormat="1"/>
-    <w:lsdException w:name="heading 1" w:semiHidden="0" w:uiPriority="9" w:unhideWhenUsed="0" w:qFormat="1"/>
-    <w:lsdException w:name="heading 2" w:uiPriority="9" w:qFormat="1"/>
-    <w:lsdException w:name="heading 3" w:uiPriority="9" w:qFormat="1"/>
-    <w:lsdException w:name="heading 4" w:uiPriority="9" w:qFormat="1"/>
-    <w:lsdException w:name="heading 5" w:uiPriority="9" w:qFormat="1"/>
-    <w:lsdException w:name="heading 6" w:uiPriority="9" w:qFormat="1"/>
-    <w:lsdException w:name="heading 7" w:uiPriority="9" w:qFormat="1"/>
-    <w:lsdException w:name="heading 8" w:uiPriority="9" w:qFormat="1"/>
-    <w:lsdException w:name="heading 9" w:uiPriority="9" w:qFormat="1"/>
-    <w:lsdException w:name="toc 1" w:uiPriority="39"/>
-    <w:lsdException w:name="toc 2" w:uiPriority="39"/>
-    <w:lsdException w:name="toc 3" w:uiPriority="39"/>
-    <w:lsdException w:name="toc 4" w:uiPriority="39"/>
-    <w:lsdException w:name="toc 5" w:uiPriority="39"/>
-    <w:lsdException w:name="toc 6" w:uiPriority="39"/>
-    <w:lsdException w:name="toc 7" w:uiPriority="39"/>
-    <w:lsdException w:name="toc 8" w:uiPriority="39"/>
-    <w:lsdException w:name="toc 9" w:uiPriority="39"/>
-    <w:lsdException w:name="caption" w:uiPriority="35" w:qFormat="1"/>
-    <w:lsdException w:name="Title" w:semiHidden="0" w:uiPriority="10" w:unhideWhenUsed="0" w:qFormat="1"/>
-    <w:lsdException w:name="Default Paragraph Font" w:uiPriority="1"/>
-    <w:lsdException w:name="Subtitle" w:semiHidden="0" w:uiPriority="11" w:unhideWhenUsed="0" w:qFormat="1"/>
-    <w:lsdException w:name="Strong" w:semiHidden="0" w:uiPriority="22" w:unhideWhenUsed="0" w:qFormat="1"/>
-    <w:lsdException w:name="Emphasis" w:semiHidden="0" w:uiPriority="20" w:unhideWhenUsed="0" w:qFormat="1"/>
-    <w:lsdException w:name="Table Grid" w:semiHidden="0" w:uiPriority="59" w:unhideWhenUsed="0"/>
-    <w:lsdException w:name="Placeholder Text" w:unhideWhenUsed="0"/>
-    <w:lsdException w:name="No Spacing" w:semiHidden="0" w:uiPriority="1" w:unhideWhenUsed="0" w:qFormat="1"/>
-    <w:lsdException w:name="Light Shading" w:semiHidden="0" w:uiPriority="60" w:unhideWhenUsed="0"/>
-    <w:lsdException w:name="Light List" w:semiHidden="0" w:uiPriority="61" w:unhideWhenUsed="0"/>
-    <w:lsdException w:name="Light Grid" w:semiHidden="0" w:uiPriority="62" w:unhideWhenUsed="0"/>
-    <w:lsdException w:name="Medium Shading 1" w:semiHidden="0" w:uiPriority="63" w:unhideWhenUsed="0"/>
-    <w:lsdException w:name="Medium Shading 2" w:semiHidden="0" w:uiPriority="64" w:unhideWhenUsed="0"/>
-    <w:lsdException w:name="Medium List 1" w:semiHidden="0" w:uiPriority="65" w:unhideWhenUsed="0"/>
-    <w:lsdException w:name="Medium List 2" w:semiHidden="0" w:uiPriority="66" w:unhideWhenUsed="0"/>
-    <w:lsdException w:name="Medium Grid 1" w:semiHidden="0" w:uiPriority="67" w:unhideWhenUsed="0"/>
-    <w:lsdException w:name="Medium Grid 2" w:semiHidden="0" w:uiPriority="68" w:unhideWhenUsed="0"/>
-    <w:lsdException w:name="Medium Grid 3" w:semiHidden="0" w:uiPriority="69" w:unhideWhenUsed="0"/>
-    <w:lsdException w:name="Dark List" w:semiHidden="0" w:uiPriority="70" w:unhideWhenUsed="0"/>
-    <w:lsdException w:name="Colorful Shading" w:semiHidden="0" w:uiPriority="71" w:unhideWhenUsed="0"/>
-    <w:lsdException w:name="Colorful List" w:semiHidden="0" w:uiPriority="72" w:unhideWhenUsed="0"/>
-    <w:lsdException w:name="Colorful Grid" w:semiHidden="0" w:uiPriority="73" w:unhideWhenUsed="0"/>
-    <w:lsdException w:name="Light Shading Accent 1" w:semiHidden="0" w:uiPriority="60" w:unhideWhenUsed="0"/>
-    <w:lsdException w:name="Light List Accent 1" w:semiHidden="0" w:uiPriority="61" w:unhideWhenUsed="0"/>
-    <w:lsdException w:name="Light Grid Accent 1" w:semiHidden="0" w:uiPriority="62" w:unhideWhenUsed="0"/>
-    <w:lsdException w:name="Medium Shading 1 Accent 1" w:semiHidden="0" w:uiPriority="63" w:unhideWhenUsed="0"/>
-    <w:lsdException w:name="Medium Shading 2 Accent 1" w:semiHidden="0" w:uiPriority="64" w:unhideWhenUsed="0"/>
-    <w:lsdException w:name="Medium List 1 Accent 1" w:semiHidden="0" w:uiPriority="65" w:unhideWhenUsed="0"/>
-    <w:lsdException w:name="Revision" w:unhideWhenUsed="0"/>
-    <w:lsdException w:name="List Paragraph" w:semiHidden="0" w:uiPriority="34" w:unhideWhenUsed="0" w:qFormat="1"/>
-    <w:lsdException w:name="Quote" w:semiHidden="0" w:uiPriority="29" w:unhideWhenUsed="0" w:qFormat="1"/>
-    <w:lsdException w:name="Intense Quote" w:semiHidden="0" w:uiPriority="30" w:unhideWhenUsed="0" w:qFormat="1"/>
-    <w:lsdException w:name="Medium List 2 Accent 1" w:semiHidden="0" w:uiPriority="66" w:unhideWhenUsed="0"/>
-    <w:lsdException w:name="Medium Grid 1 Accent 1" w:semiHidden="0" w:uiPriority="67" w:unhideWhenUsed="0"/>
-    <w:lsdException w:name="Medium Grid 2 Accent 1" w:semiHidden="0" w:uiPriority="68" w:unhideWhenUsed="0"/>
-    <w:lsdException w:name="Medium Grid 3 Accent 1" w:semiHidden="0" w:uiPriority="69" w:unhideWhenUsed="0"/>
-    <w:lsdException w:name="Dark List Accent 1" w:semiHidden="0" w:uiPriority="70" w:unhideWhenUsed="0"/>
-    <w:lsdException w:name="Colorful Shading Accent 1" w:semiHidden="0" w:uiPriority="71" w:unhideWhenUsed="0"/>
-    <w:lsdException w:name="Colorful List Accent 1" w:semiHidden="0" w:uiPriority="72" w:unhideWhenUsed="0"/>
-    <w:lsdException w:name="Colorful Grid Accent 1" w:semiHidden="0" w:uiPriority="73" w:unhideWhenUsed="0"/>
-    <w:lsdException w:name="Light Shading Accent 2" w:semiHidden="0" w:uiPriority="60" w:unhideWhenUsed="0"/>
-    <w:lsdException w:name="Light List Accent 2" w:semiHidden="0" w:uiPriority="61" w:unhideWhenUsed="0"/>
-    <w:lsdException w:name="Light Grid Accent 2" w:semiHidden="0" w:uiPriority="62" w:unhideWhenUsed="0"/>
-    <w:lsdException w:name="Medium Shading 1 Accent 2" w:semiHidden="0" w:uiPriority="63" w:unhideWhenUsed="0"/>
-    <w:lsdException w:name="Medium Shading 2 Accent 2" w:semiHidden="0" w:uiPriority="64" w:unhideWhenUsed="0"/>
-    <w:lsdException w:name="Medium List 1 Accent 2" w:semiHidden="0" w:uiPriority="65" w:unhideWhenUsed="0"/>
-    <w:lsdException w:name="Medium List 2 Accent 2" w:semiHidden="0" w:uiPriority="66" w:unhideWhenUsed="0"/>
-    <w:lsdException w:name="Medium Grid 1 Accent 2" w:semiHidden="0" w:uiPriority="67" w:unhideWhenUsed="0"/>
-    <w:lsdException w:name="Medium Grid 2 Accent 2" w:semiHidden="0" w:uiPriority="68" w:unhideWhenUsed="0"/>
-    <w:lsdException w:name="Medium Grid 3 Accent 2" w:semiHidden="0" w:uiPriority="69" w:unhideWhenUsed="0"/>
-    <w:lsdException w:name="Dark List Accent 2" w:semiHidden="0" w:uiPriority="70" w:unhideWhenUsed="0"/>
-    <w:lsdException w:name="Colorful Shading Accent 2" w:semiHidden="0" w:uiPriority="71" w:unhideWhenUsed="0"/>
-    <w:lsdException w:name="Colorful List Accent 2" w:semiHidden="0" w:uiPriority="72" w:unhideWhenUsed="0"/>
-    <w:lsdException w:name="Colorful Grid Accent 2" w:semiHidden="0" w:uiPriority="73" w:unhideWhenUsed="0"/>
-    <w:lsdException w:name="Light Shading Accent 3" w:semiHidden="0" w:uiPriority="60" w:unhideWhenUsed="0"/>
-    <w:lsdException w:name="Light List Accent 3" w:semiHidden="0" w:uiPriority="61" w:unhideWhenUsed="0"/>
-    <w:lsdException w:name="Light Grid Accent 3" w:semiHidden="0" w:uiPriority="62" w:unhideWhenUsed="0"/>
-    <w:lsdException w:name="Medium Shading 1 Accent 3" w:semiHidden="0" w:uiPriority="63" w:unhideWhenUsed="0"/>
-    <w:lsdException w:name="Medium Shading 2 Accent 3" w:semiHidden="0" w:uiPriority="64" w:unhideWhenUsed="0"/>
-    <w:lsdException w:name="Medium List 1 Accent 3" w:semiHidden="0" w:uiPriority="65" w:unhideWhenUsed="0"/>
-    <w:lsdException w:name="Medium List 2 Accent 3" w:semiHidden="0" w:uiPriority="66" w:unhideWhenUsed="0"/>
-    <w:lsdException w:name="Medium Grid 1 Accent 3" w:semiHidden="0" w:uiPriority="67" w:unhideWhenUsed="0"/>
-    <w:lsdException w:name="Medium Grid 2 Accent 3" w:semiHidden="0" w:uiPriority="68" w:unhideWhenUsed="0"/>
-    <w:lsdException w:name="Medium Grid 3 Accent 3" w:semiHidden="0" w:uiPriority="69" w:unhideWhenUsed="0"/>
-    <w:lsdException w:name="Dark List Accent 3" w:semiHidden="0" w:uiPriority="70" w:unhideWhenUsed="0"/>
-    <w:lsdException w:name="Colorful Shading Accent 3" w:semiHidden="0" w:uiPriority="71" w:unhideWhenUsed="0"/>
-    <w:lsdException w:name="Colorful List Accent 3" w:semiHidden="0" w:uiPriority="72" w:unhideWhenUsed="0"/>
-    <w:lsdException w:name="Colorful Grid Accent 3" w:semiHidden="0" w:uiPriority="73" w:unhideWhenUsed="0"/>
-    <w:lsdException w:name="Light Shading Accent 4" w:semiHidden="0" w:uiPriority="60" w:unhideWhenUsed="0"/>
-    <w:lsdException w:name="Light List Accent 4" w:semiHidden="0" w:uiPriority="61" w:unhideWhenUsed="0"/>
-    <w:lsdException w:name="Light Grid Accent 4" w:semiHidden="0" w:uiPriority="62" w:unhideWhenUsed="0"/>
-    <w:lsdException w:name="Medium Shading 1 Accent 4" w:semiHidden="0" w:uiPriority="63" w:unhideWhenUsed="0"/>
-    <w:lsdException w:name="Medium Shading 2 Accent 4" w:semiHidden="0" w:uiPriority="64" w:unhideWhenUsed="0"/>
-    <w:lsdException w:name="Medium List 1 Accent 4" w:semiHidden="0" w:uiPriority="65" w:unhideWhenUsed="0"/>
-    <w:lsdException w:name="Medium List 2 Accent 4" w:semiHidden="0" w:uiPriority="66" w:unhideWhenUsed="0"/>
-    <w:lsdException w:name="Medium Grid 1 Accent 4" w:semiHidden="0" w:uiPriority="67" w:unhideWhenUsed="0"/>
-    <w:lsdException w:name="Medium Grid 2 Accent 4" w:semiHidden="0" w:uiPriority="68" w:unhideWhenUsed="0"/>
-    <w:lsdException w:name="Medium Grid 3 Accent 4" w:semiHidden="0" w:uiPriority="69" w:unhideWhenUsed="0"/>
-    <w:lsdException w:name="Dark List Accent 4" w:semiHidden="0" w:uiPriority="70" w:unhideWhenUsed="0"/>
-    <w:lsdException w:name="Colorful Shading Accent 4" w:semiHidden="0" w:uiPriority="71" w:unhideWhenUsed="0"/>
-    <w:lsdException w:name="Colorful List Accent 4" w:semiHidden="0" w:uiPriority="72" w:unhideWhenUsed="0"/>
-    <w:lsdException w:name="Colorful Grid Accent 4" w:semiHidden="0" w:uiPriority="73" w:unhideWhenUsed="0"/>
-    <w:lsdException w:name="Light Shading Accent 5" w:semiHidden="0" w:uiPriority="60" w:unhideWhenUsed="0"/>
-    <w:lsdException w:name="Light List Accent 5" w:semiHidden="0" w:uiPriority="61" w:unhideWhenUsed="0"/>
-    <w:lsdException w:name="Light Grid Accent 5" w:semiHidden="0" w:uiPriority="62" w:unhideWhenUsed="0"/>
-    <w:lsdException w:name="Medium Shading 1 Accent 5" w:semiHidden="0" w:uiPriority="63" w:unhideWhenUsed="0"/>
-    <w:lsdException w:name="Medium Shading 2 Accent 5" w:semiHidden="0" w:uiPriority="64" w:unhideWhenUsed="0"/>
-    <w:lsdException w:name="Medium List 1 Accent 5" w:semiHidden="0" w:uiPriority="65" w:unhideWhenUsed="0"/>
-    <w:lsdException w:name="Medium List 2 Accent 5" w:semiHidden="0" w:uiPriority="66" w:unhideWhenUsed="0"/>
-    <w:lsdException w:name="Medium Grid 1 Accent 5" w:semiHidden="0" w:uiPriority="67" w:unhideWhenUsed="0"/>
-    <w:lsdException w:name="Medium Grid 2 Accent 5" w:semiHidden="0" w:uiPriority="68" w:unhideWhenUsed="0"/>
-    <w:lsdException w:name="Medium Grid 3 Accent 5" w:semiHidden="0" w:uiPriority="69" w:unhideWhenUsed="0"/>
-    <w:lsdException w:name="Dark List Accent 5" w:semiHidden="0" w:uiPriority="70" w:unhideWhenUsed="0"/>
-    <w:lsdException w:name="Colorful Shading Accent 5" w:semiHidden="0" w:uiPriority="71" w:unhideWhenUsed="0"/>
-    <w:lsdException w:name="Colorful List Accent 5" w:semiHidden="0" w:uiPriority="72" w:unhideWhenUsed="0"/>
-    <w:lsdException w:name="Colorful Grid Accent 5" w:semiHidden="0" w:uiPriority="73" w:unhideWhenUsed="0"/>
-    <w:lsdException w:name="Light Shading Accent 6" w:semiHidden="0" w:uiPriority="60" w:unhideWhenUsed="0"/>
-    <w:lsdException w:name="Light List Accent 6" w:semiHidden="0" w:uiPriority="61" w:unhideWhenUsed="0"/>
-    <w:lsdException w:name="Light Grid Accent 6" w:semiHidden="0" w:uiPriority="62" w:unhideWhenUsed="0"/>
-    <w:lsdException w:name="Medium Shading 1 Accent 6" w:semiHidden="0" w:uiPriority="63" w:unhideWhenUsed="0"/>
-    <w:lsdException w:name="Medium Shading 2 Accent 6" w:semiHidden="0" w:uiPriority="64" w:unhideWhenUsed="0"/>
-    <w:lsdException w:name="Medium List 1 Accent 6" w:semiHidden="0" w:uiPriority="65" w:unhideWhenUsed="0"/>
-    <w:lsdException w:name="Medium List 2 Accent 6" w:semiHidden="0" w:uiPriority="66" w:unhideWhenUsed="0"/>
-    <w:lsdException w:name="Medium Grid 1 Accent 6" w:semiHidden="0" w:uiPriority="67" w:unhideWhenUsed="0"/>
-    <w:lsdException w:name="Medium Grid 2 Accent 6" w:semiHidden="0" w:uiPriority="68" w:unhideWhenUsed="0"/>
-    <w:lsdException w:name="Medium Grid 3 Accent 6" w:semiHidden="0" w:uiPriority="69" w:unhideWhenUsed="0"/>
-    <w:lsdException w:name="Dark List Accent 6" w:semiHidden="0" w:uiPriority="70" w:unhideWhenUsed="0"/>
-    <w:lsdException w:name="Colorful Shading Accent 6" w:semiHidden="0" w:uiPriority="71" w:unhideWhenUsed="0"/>
-    <w:lsdException w:name="Colorful List Accent 6" w:semiHidden="0" w:uiPriority="72" w:unhideWhenUsed="0"/>
-    <w:lsdException w:name="Colorful Grid Accent 6" w:semiHidden="0" w:uiPriority="73" w:unhideWhenUsed="0"/>
-    <w:lsdException w:name="Subtle Emphasis" w:semiHidden="0" w:uiPriority="19" w:unhideWhenUsed="0" w:qFormat="1"/>
-    <w:lsdException w:name="Intense Emphasis" w:semiHidden="0" w:uiPriority="21" w:unhideWhenUsed="0" w:qFormat="1"/>
-    <w:lsdException w:name="Subtle Reference" w:semiHidden="0" w:uiPriority="31" w:unhideWhenUsed="0" w:qFormat="1"/>
-    <w:lsdException w:name="Intense Reference" w:semiHidden="0" w:uiPriority="32" w:unhideWhenUsed="0" w:qFormat="1"/>
-    <w:lsdException w:name="Book Title" w:semiHidden="0" w:uiPriority="33" w:unhideWhenUsed="0" w:qFormat="1"/>
-    <w:lsdException w:name="Bibliography" w:uiPriority="37"/>
-    <w:lsdException w:name="TOC Heading" w:uiPriority="39" w:qFormat="1"/>
+  <w:latentStyles w:defLockedState="0" w:defUIPriority="99" w:defSemiHidden="0" w:defUnhideWhenUsed="0" w:defQFormat="0" w:count="371">
+    <w:lsdException w:name="Normal" w:uiPriority="0" w:qFormat="1"/>
+    <w:lsdException w:name="heading 1" w:uiPriority="9" w:qFormat="1"/>
+    <w:lsdException w:name="heading 2" w:semiHidden="1" w:uiPriority="9" w:unhideWhenUsed="1" w:qFormat="1"/>
+    <w:lsdException w:name="heading 3" w:semiHidden="1" w:uiPriority="9" w:unhideWhenUsed="1" w:qFormat="1"/>
+    <w:lsdException w:name="heading 4" w:semiHidden="1" w:uiPriority="9" w:unhideWhenUsed="1" w:qFormat="1"/>
+    <w:lsdException w:name="heading 5" w:semiHidden="1" w:uiPriority="9" w:unhideWhenUsed="1" w:qFormat="1"/>
+    <w:lsdException w:name="heading 6" w:semiHidden="1" w:uiPriority="9" w:unhideWhenUsed="1" w:qFormat="1"/>
+    <w:lsdException w:name="heading 7" w:semiHidden="1" w:uiPriority="9" w:unhideWhenUsed="1" w:qFormat="1"/>
+    <w:lsdException w:name="heading 8" w:semiHidden="1" w:uiPriority="9" w:unhideWhenUsed="1" w:qFormat="1"/>
+    <w:lsdException w:name="heading 9" w:semiHidden="1" w:uiPriority="9" w:unhideWhenUsed="1" w:qFormat="1"/>
+    <w:lsdException w:name="index 1" w:semiHidden="1" w:unhideWhenUsed="1"/>
+    <w:lsdException w:name="index 2" w:semiHidden="1" w:unhideWhenUsed="1"/>
+    <w:lsdException w:name="index 3" w:semiHidden="1" w:unhideWhenUsed="1"/>
+    <w:lsdException w:name="index 4" w:semiHidden="1" w:unhideWhenUsed="1"/>
+    <w:lsdException w:name="index 5" w:semiHidden="1" w:unhideWhenUsed="1"/>
+    <w:lsdException w:name="index 6" w:semiHidden="1" w:unhideWhenUsed="1"/>
+    <w:lsdException w:name="index 7" w:semiHidden="1" w:unhideWhenUsed="1"/>
+    <w:lsdException w:name="index 8" w:semiHidden="1" w:unhideWhenUsed="1"/>
+    <w:lsdException w:name="index 9" w:semiHidden="1" w:unhideWhenUsed="1"/>
+    <w:lsdException w:name="toc 1" w:semiHidden="1" w:uiPriority="39" w:unhideWhenUsed="1"/>
+    <w:lsdException w:name="toc 2" w:semiHidden="1" w:uiPriority="39" w:unhideWhenUsed="1"/>
+    <w:lsdException w:name="toc 3" w:semiHidden="1" w:uiPriority="39" w:unhideWhenUsed="1"/>
+    <w:lsdException w:name="toc 4" w:semiHidden="1" w:uiPriority="39" w:unhideWhenUsed="1"/>
+    <w:lsdException w:name="toc 5" w:semiHidden="1" w:uiPriority="39" w:unhideWhenUsed="1"/>
+    <w:lsdException w:name="toc 6" w:semiHidden="1" w:uiPriority="39" w:unhideWhenUsed="1"/>
+    <w:lsdException w:name="toc 7" w:semiHidden="1" w:uiPriority="39" w:unhideWhenUsed="1"/>
+    <w:lsdException w:name="toc 8" w:semiHidden="1" w:uiPriority="39" w:unhideWhenUsed="1"/>
+    <w:lsdException w:name="toc 9" w:semiHidden="1" w:uiPriority="39" w:unhideWhenUsed="1"/>
+    <w:lsdException w:name="Normal Indent" w:semiHidden="1" w:unhideWhenUsed="1"/>
+    <w:lsdException w:name="footnote text" w:semiHidden="1" w:unhideWhenUsed="1"/>
+    <w:lsdException w:name="annotation text" w:semiHidden="1" w:unhideWhenUsed="1"/>
+    <w:lsdException w:name="header" w:semiHidden="1" w:unhideWhenUsed="1"/>
+    <w:lsdException w:name="footer" w:semiHidden="1" w:unhideWhenUsed="1"/>
+    <w:lsdException w:name="index heading" w:semiHidden="1" w:unhideWhenUsed="1"/>
+    <w:lsdException w:name="caption" w:semiHidden="1" w:uiPriority="35" w:unhideWhenUsed="1" w:qFormat="1"/>
+    <w:lsdException w:name="table of figures" w:semiHidden="1" w:unhideWhenUsed="1"/>
+    <w:lsdException w:name="envelope address" w:semiHidden="1" w:unhideWhenUsed="1"/>
+    <w:lsdException w:name="envelope return" w:semiHidden="1" w:unhideWhenUsed="1"/>
+    <w:lsdException w:name="footnote reference" w:semiHidden="1" w:unhideWhenUsed="1"/>
+    <w:lsdException w:name="annotation reference" w:semiHidden="1" w:unhideWhenUsed="1"/>
+    <w:lsdException w:name="line number" w:semiHidden="1" w:unhideWhenUsed="1"/>
+    <w:lsdException w:name="page number" w:semiHidden="1" w:unhideWhenUsed="1"/>
+    <w:lsdException w:name="endnote reference" w:semiHidden="1" w:unhideWhenUsed="1"/>
+    <w:lsdException w:name="endnote text" w:semiHidden="1" w:unhideWhenUsed="1"/>
+    <w:lsdException w:name="table of authorities" w:semiHidden="1" w:unhideWhenUsed="1"/>
+    <w:lsdException w:name="macro" w:semiHidden="1" w:unhideWhenUsed="1"/>
+    <w:lsdException w:name="toa heading" w:semiHidden="1" w:unhideWhenUsed="1"/>
+    <w:lsdException w:name="List" w:semiHidden="1" w:unhideWhenUsed="1"/>
+    <w:lsdException w:name="List Bullet" w:semiHidden="1" w:unhideWhenUsed="1"/>
+    <w:lsdException w:name="List Number" w:semiHidden="1" w:unhideWhenUsed="1"/>
+    <w:lsdException w:name="List 2" w:semiHidden="1" w:unhideWhenUsed="1"/>
+    <w:lsdException w:name="List 3" w:semiHidden="1" w:unhideWhenUsed="1"/>
+    <w:lsdException w:name="List 4" w:semiHidden="1" w:unhideWhenUsed="1"/>
+    <w:lsdException w:name="List 5" w:semiHidden="1" w:unhideWhenUsed="1"/>
+    <w:lsdException w:name="List Bullet 2" w:semiHidden="1" w:unhideWhenUsed="1"/>
+    <w:lsdException w:name="List Bullet 3" w:semiHidden="1" w:unhideWhenUsed="1"/>
+    <w:lsdException w:name="List Bullet 4" w:semiHidden="1" w:unhideWhenUsed="1"/>
+    <w:lsdException w:name="List Bullet 5" w:semiHidden="1" w:unhideWhenUsed="1"/>
+    <w:lsdException w:name="List Number 2" w:semiHidden="1" w:unhideWhenUsed="1"/>
+    <w:lsdException w:name="List Number 3" w:semiHidden="1" w:unhideWhenUsed="1"/>
+    <w:lsdException w:name="List Number 4" w:semiHidden="1" w:unhideWhenUsed="1"/>
+    <w:lsdException w:name="List Number 5" w:semiHidden="1" w:unhideWhenUsed="1"/>
+    <w:lsdException w:name="Title" w:uiPriority="10" w:qFormat="1"/>
+    <w:lsdException w:name="Closing" w:semiHidden="1" w:unhideWhenUsed="1"/>
+    <w:lsdException w:name="Signature" w:semiHidden="1" w:unhideWhenUsed="1"/>
+    <w:lsdException w:name="Default Paragraph Font" w:semiHidden="1" w:uiPriority="1" w:unhideWhenUsed="1"/>
+    <w:lsdException w:name="Body Text" w:semiHidden="1" w:unhideWhenUsed="1"/>
+    <w:lsdException w:name="Body Text Indent" w:semiHidden="1" w:unhideWhenUsed="1"/>
+    <w:lsdException w:name="List Continue" w:semiHidden="1" w:unhideWhenUsed="1"/>
+    <w:lsdException w:name="List Continue 2" w:semiHidden="1" w:unhideWhenUsed="1"/>
+    <w:lsdException w:name="List Continue 3" w:semiHidden="1" w:unhideWhenUsed="1"/>
+    <w:lsdException w:name="List Continue 4" w:semiHidden="1" w:unhideWhenUsed="1"/>
+    <w:lsdException w:name="List Continue 5" w:semiHidden="1" w:unhideWhenUsed="1"/>
+    <w:lsdException w:name="Message Header" w:semiHidden="1" w:unhideWhenUsed="1"/>
+    <w:lsdException w:name="Subtitle" w:uiPriority="11" w:qFormat="1"/>
+    <w:lsdException w:name="Salutation" w:semiHidden="1" w:unhideWhenUsed="1"/>
+    <w:lsdException w:name="Date" w:semiHidden="1" w:unhideWhenUsed="1"/>
+    <w:lsdException w:name="Body Text First Indent" w:semiHidden="1" w:unhideWhenUsed="1"/>
+    <w:lsdException w:name="Body Text First Indent 2" w:semiHidden="1" w:unhideWhenUsed="1"/>
+    <w:lsdException w:name="Note Heading" w:semiHidden="1" w:unhideWhenUsed="1"/>
+    <w:lsdException w:name="Body Text 2" w:semiHidden="1" w:unhideWhenUsed="1"/>
+    <w:lsdException w:name="Body Text 3" w:semiHidden="1" w:unhideWhenUsed="1"/>
+    <w:lsdException w:name="Body Text Indent 2" w:semiHidden="1" w:unhideWhenUsed="1"/>
+    <w:lsdException w:name="Body Text Indent 3" w:semiHidden="1" w:unhideWhenUsed="1"/>
+    <w:lsdException w:name="Block Text" w:semiHidden="1" w:unhideWhenUsed="1"/>
+    <w:lsdException w:name="Hyperlink" w:semiHidden="1" w:unhideWhenUsed="1"/>
+    <w:lsdException w:name="FollowedHyperlink" w:semiHidden="1" w:unhideWhenUsed="1"/>
+    <w:lsdException w:name="Strong" w:uiPriority="22" w:qFormat="1"/>
+    <w:lsdException w:name="Emphasis" w:uiPriority="20" w:qFormat="1"/>
+    <w:lsdException w:name="Document Map" w:semiHidden="1" w:unhideWhenUsed="1"/>
+    <w:lsdException w:name="Plain Text" w:semiHidden="1" w:unhideWhenUsed="1"/>
+    <w:lsdException w:name="E-mail Signature" w:semiHidden="1" w:unhideWhenUsed="1"/>
+    <w:lsdException w:name="HTML Top of Form" w:semiHidden="1" w:unhideWhenUsed="1"/>
+    <w:lsdException w:name="HTML Bottom of Form" w:semiHidden="1" w:unhideWhenUsed="1"/>
+    <w:lsdException w:name="Normal (Web)" w:semiHidden="1" w:unhideWhenUsed="1"/>
+    <w:lsdException w:name="HTML Acronym" w:semiHidden="1" w:unhideWhenUsed="1"/>
+    <w:lsdException w:name="HTML Address" w:semiHidden="1" w:unhideWhenUsed="1"/>
+    <w:lsdException w:name="HTML Cite" w:semiHidden="1" w:unhideWhenUsed="1"/>
+    <w:lsdException w:name="HTML Code" w:semiHidden="1" w:unhideWhenUsed="1"/>
+    <w:lsdException w:name="HTML Definition" w:semiHidden="1" w:unhideWhenUsed="1"/>
+    <w:lsdException w:name="HTML Keyboard" w:semiHidden="1" w:unhideWhenUsed="1"/>
+    <w:lsdException w:name="HTML Preformatted" w:semiHidden="1" w:unhideWhenUsed="1"/>
+    <w:lsdException w:name="HTML Sample" w:semiHidden="1" w:unhideWhenUsed="1"/>
+    <w:lsdException w:name="HTML Typewriter" w:semiHidden="1" w:unhideWhenUsed="1"/>
+    <w:lsdException w:name="HTML Variable" w:semiHidden="1" w:unhideWhenUsed="1"/>
+    <w:lsdException w:name="Normal Table" w:semiHidden="1" w:unhideWhenUsed="1"/>
+    <w:lsdException w:name="annotation subject" w:semiHidden="1" w:unhideWhenUsed="1"/>
+    <w:lsdException w:name="No List" w:semiHidden="1" w:unhideWhenUsed="1"/>
+    <w:lsdException w:name="Outline List 1" w:semiHidden="1" w:unhideWhenUsed="1"/>
+    <w:lsdException w:name="Outline List 2" w:semiHidden="1" w:unhideWhenUsed="1"/>
+    <w:lsdException w:name="Outline List 3" w:semiHidden="1" w:unhideWhenUsed="1"/>
+    <w:lsdException w:name="Table Simple 1" w:semiHidden="1" w:unhideWhenUsed="1"/>
+    <w:lsdException w:name="Table Simple 2" w:semiHidden="1" w:unhideWhenUsed="1"/>
+    <w:lsdException w:name="Table Simple 3" w:semiHidden="1" w:unhideWhenUsed="1"/>
+    <w:lsdException w:name="Table Classic 1" w:semiHidden="1" w:unhideWhenUsed="1"/>
+    <w:lsdException w:name="Table Classic 2" w:semiHidden="1" w:unhideWhenUsed="1"/>
+    <w:lsdException w:name="Table Classic 3" w:semiHidden="1" w:unhideWhenUsed="1"/>
+    <w:lsdException w:name="Table Classic 4" w:semiHidden="1" w:unhideWhenUsed="1"/>
+    <w:lsdException w:name="Table Colorful 1" w:semiHidden="1" w:unhideWhenUsed="1"/>
+    <w:lsdException w:name="Table Colorful 2" w:semiHidden="1" w:unhideWhenUsed="1"/>
+    <w:lsdException w:name="Table Colorful 3" w:semiHidden="1" w:unhideWhenUsed="1"/>
+    <w:lsdException w:name="Table Columns 1" w:semiHidden="1" w:unhideWhenUsed="1"/>
+    <w:lsdException w:name="Table Columns 2" w:semiHidden="1" w:unhideWhenUsed="1"/>
+    <w:lsdException w:name="Table Columns 3" w:semiHidden="1" w:unhideWhenUsed="1"/>
+    <w:lsdException w:name="Table Columns 4" w:semiHidden="1" w:unhideWhenUsed="1"/>
+    <w:lsdException w:name="Table Columns 5" w:semiHidden="1" w:unhideWhenUsed="1"/>
+    <w:lsdException w:name="Table Grid 1" w:semiHidden="1" w:unhideWhenUsed="1"/>
+    <w:lsdException w:name="Table Grid 2" w:semiHidden="1" w:unhideWhenUsed="1"/>
+    <w:lsdException w:name="Table Grid 3" w:semiHidden="1" w:unhideWhenUsed="1"/>
+    <w:lsdException w:name="Table Grid 4" w:semiHidden="1" w:unhideWhenUsed="1"/>
+    <w:lsdException w:name="Table Grid 5" w:semiHidden="1" w:unhideWhenUsed="1"/>
+    <w:lsdException w:name="Table Grid 6" w:semiHidden="1" w:unhideWhenUsed="1"/>
+    <w:lsdException w:name="Table Grid 7" w:semiHidden="1" w:unhideWhenUsed="1"/>
+    <w:lsdException w:name="Table Grid 8" w:semiHidden="1" w:unhideWhenUsed="1"/>
+    <w:lsdException w:name="Table List 1" w:semiHidden="1" w:unhideWhenUsed="1"/>
+    <w:lsdException w:name="Table List 2" w:semiHidden="1" w:unhideWhenUsed="1"/>
+    <w:lsdException w:name="Table List 3" w:semiHidden="1" w:unhideWhenUsed="1"/>
+    <w:lsdException w:name="Table List 4" w:semiHidden="1" w:unhideWhenUsed="1"/>
+    <w:lsdException w:name="Table List 5" w:semiHidden="1" w:unhideWhenUsed="1"/>
+    <w:lsdException w:name="Table List 6" w:semiHidden="1" w:unhideWhenUsed="1"/>
+    <w:lsdException w:name="Table List 7" w:semiHidden="1" w:unhideWhenUsed="1"/>
+    <w:lsdException w:name="Table List 8" w:semiHidden="1" w:unhideWhenUsed="1"/>
+    <w:lsdException w:name="Table 3D effects 1" w:semiHidden="1" w:unhideWhenUsed="1"/>
+    <w:lsdException w:name="Table 3D effects 2" w:semiHidden="1" w:unhideWhenUsed="1"/>
+    <w:lsdException w:name="Table 3D effects 3" w:semiHidden="1" w:unhideWhenUsed="1"/>
+    <w:lsdException w:name="Table Contemporary" w:semiHidden="1" w:unhideWhenUsed="1"/>
+    <w:lsdException w:name="Table Elegant" w:semiHidden="1" w:unhideWhenUsed="1"/>
+    <w:lsdException w:name="Table Professional" w:semiHidden="1" w:unhideWhenUsed="1"/>
+    <w:lsdException w:name="Table Subtle 1" w:semiHidden="1" w:unhideWhenUsed="1"/>
+    <w:lsdException w:name="Table Subtle 2" w:semiHidden="1" w:unhideWhenUsed="1"/>
+    <w:lsdException w:name="Table Web 1" w:semiHidden="1" w:unhideWhenUsed="1"/>
+    <w:lsdException w:name="Table Web 2" w:semiHidden="1" w:unhideWhenUsed="1"/>
+    <w:lsdException w:name="Table Web 3" w:semiHidden="1" w:unhideWhenUsed="1"/>
+    <w:lsdException w:name="Balloon Text" w:semiHidden="1" w:unhideWhenUsed="1"/>
+    <w:lsdException w:name="Table Grid" w:uiPriority="59"/>
+    <w:lsdException w:name="Table Theme" w:semiHidden="1" w:unhideWhenUsed="1"/>
+    <w:lsdException w:name="Placeholder Text" w:semiHidden="1"/>
+    <w:lsdException w:name="No Spacing" w:uiPriority="1" w:qFormat="1"/>
+    <w:lsdException w:name="Light Shading" w:uiPriority="60"/>
+    <w:lsdException w:name="Light List" w:uiPriority="61"/>
+    <w:lsdException w:name="Light Grid" w:uiPriority="62"/>
+    <w:lsdException w:name="Medium Shading 1" w:uiPriority="63"/>
+    <w:lsdException w:name="Medium Shading 2" w:uiPriority="64"/>
+    <w:lsdException w:name="Medium List 1" w:uiPriority="65"/>
+    <w:lsdException w:name="Medium List 2" w:uiPriority="66"/>
+    <w:lsdException w:name="Medium Grid 1" w:uiPriority="67"/>
+    <w:lsdException w:name="Medium Grid 2" w:uiPriority="68"/>
+    <w:lsdException w:name="Medium Grid 3" w:uiPriority="69"/>
+    <w:lsdException w:name="Dark List" w:uiPriority="70"/>
+    <w:lsdException w:name="Colorful Shading" w:uiPriority="71"/>
+    <w:lsdException w:name="Colorful List" w:uiPriority="72"/>
+    <w:lsdException w:name="Colorful Grid" w:uiPriority="73"/>
+    <w:lsdException w:name="Light Shading Accent 1" w:uiPriority="60"/>
+    <w:lsdException w:name="Light List Accent 1" w:uiPriority="61"/>
+    <w:lsdException w:name="Light Grid Accent 1" w:uiPriority="62"/>
+    <w:lsdException w:name="Medium Shading 1 Accent 1" w:uiPriority="63"/>
+    <w:lsdException w:name="Medium Shading 2 Accent 1" w:uiPriority="64"/>
+    <w:lsdException w:name="Medium List 1 Accent 1" w:uiPriority="65"/>
+    <w:lsdException w:name="Revision" w:semiHidden="1"/>
+    <w:lsdException w:name="List Paragraph" w:uiPriority="34" w:qFormat="1"/>
+    <w:lsdException w:name="Quote" w:uiPriority="29" w:qFormat="1"/>
+    <w:lsdException w:name="Intense Quote" w:uiPriority="30" w:qFormat="1"/>
+    <w:lsdException w:name="Medium List 2 Accent 1" w:uiPriority="66"/>
+    <w:lsdException w:name="Medium Grid 1 Accent 1" w:uiPriority="67"/>
+    <w:lsdException w:name="Medium Grid 2 Accent 1" w:uiPriority="68"/>
+    <w:lsdException w:name="Medium Grid 3 Accent 1" w:uiPriority="69"/>
+    <w:lsdException w:name="Dark List Accent 1" w:uiPriority="70"/>
+    <w:lsdException w:name="Colorful Shading Accent 1" w:uiPriority="71"/>
+    <w:lsdException w:name="Colorful List Accent 1" w:uiPriority="72"/>
+    <w:lsdException w:name="Colorful Grid Accent 1" w:uiPriority="73"/>
+    <w:lsdException w:name="Light Shading Accent 2" w:uiPriority="60"/>
+    <w:lsdException w:name="Light List Accent 2" w:uiPriority="61"/>
+    <w:lsdException w:name="Light Grid Accent 2" w:uiPriority="62"/>
+    <w:lsdException w:name="Medium Shading 1 Accent 2" w:uiPriority="63"/>
+    <w:lsdException w:name="Medium Shading 2 Accent 2" w:uiPriority="64"/>
+    <w:lsdException w:name="Medium List 1 Accent 2" w:uiPriority="65"/>
+    <w:lsdException w:name="Medium List 2 Accent 2" w:uiPriority="66"/>
+    <w:lsdException w:name="Medium Grid 1 Accent 2" w:uiPriority="67"/>
+    <w:lsdException w:name="Medium Grid 2 Accent 2" w:uiPriority="68"/>
+    <w:lsdException w:name="Medium Grid 3 Accent 2" w:uiPriority="69"/>
+    <w:lsdException w:name="Dark List Accent 2" w:uiPriority="70"/>
+    <w:lsdException w:name="Colorful Shading Accent 2" w:uiPriority="71"/>
+    <w:lsdException w:name="Colorful List Accent 2" w:uiPriority="72"/>
+    <w:lsdException w:name="Colorful Grid Accent 2" w:uiPriority="73"/>
+    <w:lsdException w:name="Light Shading Accent 3" w:uiPriority="60"/>
+    <w:lsdException w:name="Light List Accent 3" w:uiPriority="61"/>
+    <w:lsdException w:name="Light Grid Accent 3" w:uiPriority="62"/>
+    <w:lsdException w:name="Medium Shading 1 Accent 3" w:uiPriority="63"/>
+    <w:lsdException w:name="Medium Shading 2 Accent 3" w:uiPriority="64"/>
+    <w:lsdException w:name="Medium List 1 Accent 3" w:uiPriority="65"/>
+    <w:lsdException w:name="Medium List 2 Accent 3" w:uiPriority="66"/>
+    <w:lsdException w:name="Medium Grid 1 Accent 3" w:uiPriority="67"/>
+    <w:lsdException w:name="Medium Grid 2 Accent 3" w:uiPriority="68"/>
+    <w:lsdException w:name="Medium Grid 3 Accent 3" w:uiPriority="69"/>
+    <w:lsdException w:name="Dark List Accent 3" w:uiPriority="70"/>
+    <w:lsdException w:name="Colorful Shading Accent 3" w:uiPriority="71"/>
+    <w:lsdException w:name="Colorful List Accent 3" w:uiPriority="72"/>
+    <w:lsdException w:name="Colorful Grid Accent 3" w:uiPriority="73"/>
+    <w:lsdException w:name="Light Shading Accent 4" w:uiPriority="60"/>
+    <w:lsdException w:name="Light List Accent 4" w:uiPriority="61"/>
+    <w:lsdException w:name="Light Grid Accent 4" w:uiPriority="62"/>
+    <w:lsdException w:name="Medium Shading 1 Accent 4" w:uiPriority="63"/>
+    <w:lsdException w:name="Medium Shading 2 Accent 4" w:uiPriority="64"/>
+    <w:lsdException w:name="Medium List 1 Accent 4" w:uiPriority="65"/>
+    <w:lsdException w:name="Medium List 2 Accent 4" w:uiPriority="66"/>
+    <w:lsdException w:name="Medium Grid 1 Accent 4" w:uiPriority="67"/>
+    <w:lsdException w:name="Medium Grid 2 Accent 4" w:uiPriority="68"/>
+    <w:lsdException w:name="Medium Grid 3 Accent 4" w:uiPriority="69"/>
+    <w:lsdException w:name="Dark List Accent 4" w:uiPriority="70"/>
+    <w:lsdException w:name="Colorful Shading Accent 4" w:uiPriority="71"/>
+    <w:lsdException w:name="Colorful List Accent 4" w:uiPriority="72"/>
+    <w:lsdException w:name="Colorful Grid Accent 4" w:uiPriority="73"/>
+    <w:lsdException w:name="Light Shading Accent 5" w:uiPriority="60"/>
+    <w:lsdException w:name="Light List Accent 5" w:uiPriority="61"/>
+    <w:lsdException w:name="Light Grid Accent 5" w:uiPriority="62"/>
+    <w:lsdException w:name="Medium Shading 1 Accent 5" w:uiPriority="63"/>
+    <w:lsdException w:name="Medium Shading 2 Accent 5" w:uiPriority="64"/>
+    <w:lsdException w:name="Medium List 1 Accent 5" w:uiPriority="65"/>
+    <w:lsdException w:name="Medium List 2 Accent 5" w:uiPriority="66"/>
+    <w:lsdException w:name="Medium Grid 1 Accent 5" w:uiPriority="67"/>
+    <w:lsdException w:name="Medium Grid 2 Accent 5" w:uiPriority="68"/>
+    <w:lsdException w:name="Medium Grid 3 Accent 5" w:uiPriority="69"/>
+    <w:lsdException w:name="Dark List Accent 5" w:uiPriority="70"/>
+    <w:lsdException w:name="Colorful Shading Accent 5" w:uiPriority="71"/>
+    <w:lsdException w:name="Colorful List Accent 5" w:uiPriority="72"/>
+    <w:lsdException w:name="Colorful Grid Accent 5" w:uiPriority="73"/>
+    <w:lsdException w:name="Light Shading Accent 6" w:uiPriority="60"/>
+    <w:lsdException w:name="Light List Accent 6" w:uiPriority="61"/>
+    <w:lsdException w:name="Light Grid Accent 6" w:uiPriority="62"/>
+    <w:lsdException w:name="Medium Shading 1 Accent 6" w:uiPriority="63"/>
+    <w:lsdException w:name="Medium Shading 2 Accent 6" w:uiPriority="64"/>
+    <w:lsdException w:name="Medium List 1 Accent 6" w:uiPriority="65"/>
+    <w:lsdException w:name="Medium List 2 Accent 6" w:uiPriority="66"/>
+    <w:lsdException w:name="Medium Grid 1 Accent 6" w:uiPriority="67"/>
+    <w:lsdException w:name="Medium Grid 2 Accent 6" w:uiPriority="68"/>
+    <w:lsdException w:name="Medium Grid 3 Accent 6" w:uiPriority="69"/>
+    <w:lsdException w:name="Dark List Accent 6" w:uiPriority="70"/>
+    <w:lsdException w:name="Colorful Shading Accent 6" w:uiPriority="71"/>
+    <w:lsdException w:name="Colorful List Accent 6" w:uiPriority="72"/>
+    <w:lsdException w:name="Colorful Grid Accent 6" w:uiPriority="73"/>
+    <w:lsdException w:name="Subtle Emphasis" w:uiPriority="19" w:qFormat="1"/>
+    <w:lsdException w:name="Intense Emphasis" w:uiPriority="21" w:qFormat="1"/>
+    <w:lsdException w:name="Subtle Reference" w:uiPriority="31" w:qFormat="1"/>
+    <w:lsdException w:name="Intense Reference" w:uiPriority="32" w:qFormat="1"/>
+    <w:lsdException w:name="Book Title" w:uiPriority="33" w:qFormat="1"/>
+    <w:lsdException w:name="Bibliography" w:semiHidden="1" w:uiPriority="37" w:unhideWhenUsed="1"/>
+    <w:lsdException w:name="TOC Heading" w:semiHidden="1" w:uiPriority="39" w:unhideWhenUsed="1" w:qFormat="1"/>
+    <w:lsdException w:name="Plain Table 1" w:uiPriority="41"/>
+    <w:lsdException w:name="Plain Table 2" w:uiPriority="42"/>
+    <w:lsdException w:name="Plain Table 3" w:uiPriority="43"/>
+    <w:lsdException w:name="Plain Table 4" w:uiPriority="44"/>
+    <w:lsdException w:name="Plain Table 5" w:uiPriority="45"/>
+    <w:lsdException w:name="Grid Table Light" w:uiPriority="40"/>
+    <w:lsdException w:name="Grid Table 1 Light" w:uiPriority="46"/>
+    <w:lsdException w:name="Grid Table 2" w:uiPriority="47"/>
+    <w:lsdException w:name="Grid Table 3" w:uiPriority="48"/>
+    <w:lsdException w:name="Grid Table 4" w:uiPriority="49"/>
+    <w:lsdException w:name="Grid Table 5 Dark" w:uiPriority="50"/>
+    <w:lsdException w:name="Grid Table 6 Colorful" w:uiPriority="51"/>
+    <w:lsdException w:name="Grid Table 7 Colorful" w:uiPriority="52"/>
+    <w:lsdException w:name="Grid Table 1 Light Accent 1" w:uiPriority="46"/>
+    <w:lsdException w:name="Grid Table 2 Accent 1" w:uiPriority="47"/>
+    <w:lsdException w:name="Grid Table 3 Accent 1" w:uiPriority="48"/>
+    <w:lsdException w:name="Grid Table 4 Accent 1" w:uiPriority="49"/>
+    <w:lsdException w:name="Grid Table 5 Dark Accent 1" w:uiPriority="50"/>
+    <w:lsdException w:name="Grid Table 6 Colorful Accent 1" w:uiPriority="51"/>
+    <w:lsdException w:name="Grid Table 7 Colorful Accent 1" w:uiPriority="52"/>
+    <w:lsdException w:name="Grid Table 1 Light Accent 2" w:uiPriority="46"/>
+    <w:lsdException w:name="Grid Table 2 Accent 2" w:uiPriority="47"/>
+    <w:lsdException w:name="Grid Table 3 Accent 2" w:uiPriority="48"/>
+    <w:lsdException w:name="Grid Table 4 Accent 2" w:uiPriority="49"/>
+    <w:lsdException w:name="Grid Table 5 Dark Accent 2" w:uiPriority="50"/>
+    <w:lsdException w:name="Grid Table 6 Colorful Accent 2" w:uiPriority="51"/>
+    <w:lsdException w:name="Grid Table 7 Colorful Accent 2" w:uiPriority="52"/>
+    <w:lsdException w:name="Grid Table 1 Light Accent 3" w:uiPriority="46"/>
+    <w:lsdException w:name="Grid Table 2 Accent 3" w:uiPriority="47"/>
+    <w:lsdException w:name="Grid Table 3 Accent 3" w:uiPriority="48"/>
+    <w:lsdException w:name="Grid Table 4 Accent 3" w:uiPriority="49"/>
+    <w:lsdException w:name="Grid Table 5 Dark Accent 3" w:uiPriority="50"/>
+    <w:lsdException w:name="Grid Table 6 Colorful Accent 3" w:uiPriority="51"/>
+    <w:lsdException w:name="Grid Table 7 Colorful Accent 3" w:uiPriority="52"/>
+    <w:lsdException w:name="Grid Table 1 Light Accent 4" w:uiPriority="46"/>
+    <w:lsdException w:name="Grid Table 2 Accent 4" w:uiPriority="47"/>
+    <w:lsdException w:name="Grid Table 3 Accent 4" w:uiPriority="48"/>
+    <w:lsdException w:name="Grid Table 4 Accent 4" w:uiPriority="49"/>
+    <w:lsdException w:name="Grid Table 5 Dark Accent 4" w:uiPriority="50"/>
+    <w:lsdException w:name="Grid Table 6 Colorful Accent 4" w:uiPriority="51"/>
+    <w:lsdException w:name="Grid Table 7 Colorful Accent 4" w:uiPriority="52"/>
+    <w:lsdException w:name="Grid Table 1 Light Accent 5" w:uiPriority="46"/>
+    <w:lsdException w:name="Grid Table 2 Accent 5" w:uiPriority="47"/>
+    <w:lsdException w:name="Grid Table 3 Accent 5" w:uiPriority="48"/>
+    <w:lsdException w:name="Grid Table 4 Accent 5" w:uiPriority="49"/>
+    <w:lsdException w:name="Grid Table 5 Dark Accent 5" w:uiPriority="50"/>
+    <w:lsdException w:name="Grid Table 6 Colorful Accent 5" w:uiPriority="51"/>
+    <w:lsdException w:name="Grid Table 7 Colorful Accent 5" w:uiPriority="52"/>
+    <w:lsdException w:name="Grid Table 1 Light Accent 6" w:uiPriority="46"/>
+    <w:lsdException w:name="Grid Table 2 Accent 6" w:uiPriority="47"/>
+    <w:lsdException w:name="Grid Table 3 Accent 6" w:uiPriority="48"/>
+    <w:lsdException w:name="Grid Table 4 Accent 6" w:uiPriority="49"/>
+    <w:lsdException w:name="Grid Table 5 Dark Accent 6" w:uiPriority="50"/>
+    <w:lsdException w:name="Grid Table 6 Colorful Accent 6" w:uiPriority="51"/>
+    <w:lsdException w:name="Grid Table 7 Colorful Accent 6" w:uiPriority="52"/>
+    <w:lsdException w:name="List Table 1 Light" w:uiPriority="46"/>
+    <w:lsdException w:name="List Table 2" w:uiPriority="47"/>
+    <w:lsdException w:name="List Table 3" w:uiPriority="48"/>
+    <w:lsdException w:name="List Table 4" w:uiPriority="49"/>
+    <w:lsdException w:name="List Table 5 Dark" w:uiPriority="50"/>
+    <w:lsdException w:name="List Table 6 Colorful" w:uiPriority="51"/>
+    <w:lsdException w:name="List Table 7 Colorful" w:uiPriority="52"/>
+    <w:lsdException w:name="List Table 1 Light Accent 1" w:uiPriority="46"/>
+    <w:lsdException w:name="List Table 2 Accent 1" w:uiPriority="47"/>
+    <w:lsdException w:name="List Table 3 Accent 1" w:uiPriority="48"/>
+    <w:lsdException w:name="List Table 4 Accent 1" w:uiPriority="49"/>
+    <w:lsdException w:name="List Table 5 Dark Accent 1" w:uiPriority="50"/>
+    <w:lsdException w:name="List Table 6 Colorful Accent 1" w:uiPriority="51"/>
+    <w:lsdException w:name="List Table 7 Colorful Accent 1" w:uiPriority="52"/>
+    <w:lsdException w:name="List Table 1 Light Accent 2" w:uiPriority="46"/>
+    <w:lsdException w:name="List Table 2 Accent 2" w:uiPriority="47"/>
+    <w:lsdException w:name="List Table 3 Accent 2" w:uiPriority="48"/>
+    <w:lsdException w:name="List Table 4 Accent 2" w:uiPriority="49"/>
+    <w:lsdException w:name="List Table 5 Dark Accent 2" w:uiPriority="50"/>
+    <w:lsdException w:name="List Table 6 Colorful Accent 2" w:uiPriority="51"/>
+    <w:lsdException w:name="List Table 7 Colorful Accent 2" w:uiPriority="52"/>
+    <w:lsdException w:name="List Table 1 Light Accent 3" w:uiPriority="46"/>
+    <w:lsdException w:name="List Table 2 Accent 3" w:uiPriority="47"/>
+    <w:lsdException w:name="List Table 3 Accent 3" w:uiPriority="48"/>
+    <w:lsdException w:name="List Table 4 Accent 3" w:uiPriority="49"/>
+    <w:lsdException w:name="List Table 5 Dark Accent 3" w:uiPriority="50"/>
+    <w:lsdException w:name="List Table 6 Colorful Accent 3" w:uiPriority="51"/>
+    <w:lsdException w:name="List Table 7 Colorful Accent 3" w:uiPriority="52"/>
+    <w:lsdException w:name="List Table 1 Light Accent 4" w:uiPriority="46"/>
+    <w:lsdException w:name="List Table 2 Accent 4" w:uiPriority="47"/>
+    <w:lsdException w:name="List Table 3 Accent 4" w:uiPriority="48"/>
+    <w:lsdException w:name="List Table 4 Accent 4" w:uiPriority="49"/>
+    <w:lsdException w:name="List Table 5 Dark Accent 4" w:uiPriority="50"/>
+    <w:lsdException w:name="List Table 6 Colorful Accent 4" w:uiPriority="51"/>
+    <w:lsdException w:name="List Table 7 Colorful Accent 4" w:uiPriority="52"/>
+    <w:lsdException w:name="List Table 1 Light Accent 5" w:uiPriority="46"/>
+    <w:lsdException w:name="List Table 2 Accent 5" w:uiPriority="47"/>
+    <w:lsdException w:name="List Table 3 Accent 5" w:uiPriority="48"/>
+    <w:lsdException w:name="List Table 4 Accent 5" w:uiPriority="49"/>
+    <w:lsdException w:name="List Table 5 Dark Accent 5" w:uiPriority="50"/>
+    <w:lsdException w:name="List Table 6 Colorful Accent 5" w:uiPriority="51"/>
+    <w:lsdException w:name="List Table 7 Colorful Accent 5" w:uiPriority="52"/>
+    <w:lsdException w:name="List Table 1 Light Accent 6" w:uiPriority="46"/>
+    <w:lsdException w:name="List Table 2 Accent 6" w:uiPriority="47"/>
+    <w:lsdException w:name="List Table 3 Accent 6" w:uiPriority="48"/>
+    <w:lsdException w:name="List Table 4 Accent 6" w:uiPriority="49"/>
+    <w:lsdException w:name="List Table 5 Dark Accent 6" w:uiPriority="50"/>
+    <w:lsdException w:name="List Table 6 Colorful Accent 6" w:uiPriority="51"/>
+    <w:lsdException w:name="List Table 7 Colorful Accent 6" w:uiPriority="52"/>
   </w:latentStyles>
   <w:style w:type="paragraph" w:default="1" w:styleId="Normal">
     <w:name w:val="Normal"/>
     <w:qFormat/>
     <w:rsid w:val="009C51D6"/>
   </w:style>
-  <w:style w:type="paragraph" w:styleId="Rubrik1">
+  <w:style w:type="paragraph" w:styleId="Heading1">
     <w:name w:val="heading 1"/>
     <w:basedOn w:val="Normal"/>
-    <w:link w:val="Rubrik1Char"/>
+    <w:link w:val="Heading1Char"/>
     <w:uiPriority w:val="9"/>
     <w:qFormat/>
     <w:rsid w:val="006347E8"/>
@@ -232,11 +660,11 @@
       <w:szCs w:val="48"/>
     </w:rPr>
   </w:style>
-  <w:style w:type="paragraph" w:styleId="Rubrik2">
+  <w:style w:type="paragraph" w:styleId="Heading2">
     <w:name w:val="heading 2"/>
     <w:basedOn w:val="Normal"/>
     <w:next w:val="Normal"/>
-    <w:link w:val="Rubrik2Char"/>
+    <w:link w:val="Heading2Char"/>
     <w:uiPriority w:val="9"/>
     <w:unhideWhenUsed/>
     <w:qFormat/>
@@ -256,18 +684,40 @@
       <w:szCs w:val="26"/>
     </w:rPr>
   </w:style>
-  <w:style w:type="character" w:default="1" w:styleId="Standardstycketeckensnitt">
+  <w:style w:type="paragraph" w:styleId="Heading3">
+    <w:name w:val="heading 3"/>
+    <w:basedOn w:val="Normal"/>
+    <w:next w:val="Normal"/>
+    <w:link w:val="Heading3Char"/>
+    <w:uiPriority w:val="9"/>
+    <w:semiHidden/>
+    <w:unhideWhenUsed/>
+    <w:qFormat/>
+    <w:rsid w:val="00343ECE"/>
+    <w:pPr>
+      <w:keepNext/>
+      <w:keepLines/>
+      <w:spacing w:before="40" w:after="0"/>
+      <w:outlineLvl w:val="2"/>
+    </w:pPr>
+    <w:rPr>
+      <w:rFonts w:asciiTheme="majorHAnsi" w:eastAsiaTheme="majorEastAsia" w:hAnsiTheme="majorHAnsi" w:cstheme="majorBidi"/>
+      <w:color w:val="243F60" w:themeColor="accent1" w:themeShade="7F"/>
+      <w:sz w:val="24"/>
+      <w:szCs w:val="24"/>
+    </w:rPr>
+  </w:style>
+  <w:style w:type="character" w:default="1" w:styleId="DefaultParagraphFont">
     <w:name w:val="Default Paragraph Font"/>
     <w:uiPriority w:val="1"/>
     <w:semiHidden/>
     <w:unhideWhenUsed/>
   </w:style>
-  <w:style w:type="table" w:default="1" w:styleId="Normaltabell">
+  <w:style w:type="table" w:default="1" w:styleId="TableNormal">
     <w:name w:val="Normal Table"/>
     <w:uiPriority w:val="99"/>
     <w:semiHidden/>
     <w:unhideWhenUsed/>
-    <w:qFormat/>
     <w:tblPr>
       <w:tblInd w:w="0" w:type="dxa"/>
       <w:tblCellMar>
@@ -278,16 +728,16 @@
       </w:tblCellMar>
     </w:tblPr>
   </w:style>
-  <w:style w:type="numbering" w:default="1" w:styleId="Ingenlista">
+  <w:style w:type="numbering" w:default="1" w:styleId="NoList">
     <w:name w:val="No List"/>
     <w:uiPriority w:val="99"/>
     <w:semiHidden/>
     <w:unhideWhenUsed/>
   </w:style>
-  <w:style w:type="character" w:customStyle="1" w:styleId="Rubrik1Char">
-    <w:name w:val="Rubrik 1 Char"/>
-    <w:basedOn w:val="Standardstycketeckensnitt"/>
-    <w:link w:val="Rubrik1"/>
+  <w:style w:type="character" w:customStyle="1" w:styleId="Heading1Char">
+    <w:name w:val="Heading 1 Char"/>
+    <w:basedOn w:val="DefaultParagraphFont"/>
+    <w:link w:val="Heading1"/>
     <w:uiPriority w:val="9"/>
     <w:rsid w:val="006347E8"/>
     <w:rPr>
@@ -299,10 +749,10 @@
       <w:szCs w:val="48"/>
     </w:rPr>
   </w:style>
-  <w:style w:type="character" w:customStyle="1" w:styleId="Rubrik2Char">
-    <w:name w:val="Rubrik 2 Char"/>
-    <w:basedOn w:val="Standardstycketeckensnitt"/>
-    <w:link w:val="Rubrik2"/>
+  <w:style w:type="character" w:customStyle="1" w:styleId="Heading2Char">
+    <w:name w:val="Heading 2 Char"/>
+    <w:basedOn w:val="DefaultParagraphFont"/>
+    <w:link w:val="Heading2"/>
     <w:uiPriority w:val="9"/>
     <w:rsid w:val="006347E8"/>
     <w:rPr>
@@ -312,6 +762,20 @@
       <w:color w:val="4F81BD" w:themeColor="accent1"/>
       <w:sz w:val="26"/>
       <w:szCs w:val="26"/>
+    </w:rPr>
+  </w:style>
+  <w:style w:type="character" w:customStyle="1" w:styleId="Heading3Char">
+    <w:name w:val="Heading 3 Char"/>
+    <w:basedOn w:val="DefaultParagraphFont"/>
+    <w:link w:val="Heading3"/>
+    <w:uiPriority w:val="9"/>
+    <w:semiHidden/>
+    <w:rsid w:val="00343ECE"/>
+    <w:rPr>
+      <w:rFonts w:asciiTheme="majorHAnsi" w:eastAsiaTheme="majorEastAsia" w:hAnsiTheme="majorHAnsi" w:cstheme="majorBidi"/>
+      <w:color w:val="243F60" w:themeColor="accent1" w:themeShade="7F"/>
+      <w:sz w:val="24"/>
+      <w:szCs w:val="24"/>
     </w:rPr>
   </w:style>
 </w:styles>

</xml_diff>